<commit_message>
Updated Use Case Requirement
</commit_message>
<xml_diff>
--- a/eCarRent_SystemRequirements_Version1.docx
+++ b/eCarRent_SystemRequirements_Version1.docx
@@ -720,10 +720,10 @@
           <w:szCs w:val="32"/>
         </w:rPr>
         <w:drawing>
-          <wp:inline distT="0" distB="0" distL="0" distR="0" wp14:anchorId="48CC453B" wp14:editId="68A155C9">
-            <wp:extent cx="5937250" cy="7740650"/>
+          <wp:inline distT="0" distB="0" distL="0" distR="0" wp14:anchorId="23E1A3B5" wp14:editId="7CE8908E">
+            <wp:extent cx="5975350" cy="7727950"/>
             <wp:effectExtent l="0" t="0" r="0" b="0"/>
-            <wp:docPr id="1" name="Picture 1"/>
+            <wp:docPr id="4" name="Picture 4"/>
             <wp:cNvGraphicFramePr>
               <a:graphicFrameLocks xmlns:a="http://schemas.openxmlformats.org/drawingml/2006/main" noChangeAspect="1"/>
             </wp:cNvGraphicFramePr>
@@ -731,7 +731,7 @@
               <a:graphicData uri="http://schemas.openxmlformats.org/drawingml/2006/picture">
                 <pic:pic xmlns:pic="http://schemas.openxmlformats.org/drawingml/2006/picture">
                   <pic:nvPicPr>
-                    <pic:cNvPr id="0" name="Picture 1"/>
+                    <pic:cNvPr id="0" name="Picture 2"/>
                     <pic:cNvPicPr>
                       <a:picLocks noChangeAspect="1" noChangeArrowheads="1"/>
                     </pic:cNvPicPr>
@@ -752,7 +752,7 @@
                   <pic:spPr bwMode="auto">
                     <a:xfrm>
                       <a:off x="0" y="0"/>
-                      <a:ext cx="5937250" cy="7740650"/>
+                      <a:ext cx="5975350" cy="7727950"/>
                     </a:xfrm>
                     <a:prstGeom prst="rect">
                       <a:avLst/>
@@ -768,6 +768,8 @@
           </wp:inline>
         </w:drawing>
       </w:r>
+      <w:bookmarkStart w:id="0" w:name="_GoBack"/>
+      <w:bookmarkEnd w:id="0"/>
     </w:p>
     <w:p>
       <w:pPr>
@@ -971,14 +973,14 @@
                 <w:rFonts w:ascii="Times New Roman" w:eastAsia="Times New Roman" w:hAnsi="Times New Roman" w:cs="Times New Roman"/>
                 <w:color w:val="000000"/>
               </w:rPr>
-              <w:t>Staff Log In</w:t>
+              <w:t>Log In</w:t>
             </w:r>
           </w:p>
         </w:tc>
       </w:tr>
       <w:tr>
         <w:trPr>
-          <w:trHeight w:val="330"/>
+          <w:trHeight w:val="250"/>
         </w:trPr>
         <w:tc>
           <w:tcPr>
@@ -1011,7 +1013,7 @@
                 <w:bCs/>
                 <w:color w:val="000000"/>
               </w:rPr>
-              <w:t> </w:t>
+              <w:t>2</w:t>
             </w:r>
           </w:p>
         </w:tc>
@@ -1114,7 +1116,7 @@
                 <w:bCs/>
                 <w:color w:val="000000"/>
               </w:rPr>
-              <w:t>2</w:t>
+              <w:t>3</w:t>
             </w:r>
           </w:p>
         </w:tc>
@@ -1219,7 +1221,7 @@
                 <w:bCs/>
                 <w:color w:val="000000"/>
               </w:rPr>
-              <w:t>3</w:t>
+              <w:t>4</w:t>
             </w:r>
           </w:p>
         </w:tc>
@@ -1336,7 +1338,16 @@
                 <w:bCs/>
                 <w:color w:val="000000"/>
               </w:rPr>
-              <w:t xml:space="preserve">3.1 </w:t>
+              <w:t>4</w:t>
+            </w:r>
+            <w:r>
+              <w:rPr>
+                <w:rFonts w:ascii="Times New Roman" w:eastAsia="Times New Roman" w:hAnsi="Times New Roman" w:cs="Times New Roman"/>
+                <w:b/>
+                <w:bCs/>
+                <w:color w:val="000000"/>
+              </w:rPr>
+              <w:t xml:space="preserve">.1 </w:t>
             </w:r>
             <w:r>
               <w:rPr>
@@ -1383,7 +1394,7 @@
                 <w:bCs/>
                 <w:color w:val="000000"/>
               </w:rPr>
-              <w:t>4</w:t>
+              <w:t>5</w:t>
             </w:r>
           </w:p>
         </w:tc>
@@ -1600,7 +1611,15 @@
                 <w:b/>
                 <w:color w:val="000000"/>
               </w:rPr>
-              <w:t>4.1</w:t>
+              <w:t>5</w:t>
+            </w:r>
+            <w:r>
+              <w:rPr>
+                <w:rFonts w:ascii="Times New Roman" w:eastAsia="Times New Roman" w:hAnsi="Times New Roman" w:cs="Times New Roman"/>
+                <w:b/>
+                <w:color w:val="000000"/>
+              </w:rPr>
+              <w:t>.1</w:t>
             </w:r>
             <w:r>
               <w:rPr>
@@ -1659,8 +1678,6 @@
               </w:rPr>
               <w:t>/her</w:t>
             </w:r>
-            <w:bookmarkStart w:id="0" w:name="_GoBack"/>
-            <w:bookmarkEnd w:id="0"/>
             <w:r>
               <w:rPr>
                 <w:rFonts w:ascii="Times New Roman" w:eastAsia="Times New Roman" w:hAnsi="Times New Roman" w:cs="Times New Roman"/>
@@ -1720,7 +1737,7 @@
                 <w:bCs/>
                 <w:color w:val="000000"/>
               </w:rPr>
-              <w:t>5</w:t>
+              <w:t>6</w:t>
             </w:r>
           </w:p>
         </w:tc>
@@ -1827,7 +1844,15 @@
                 <w:b/>
                 <w:color w:val="000000"/>
               </w:rPr>
-              <w:t>5.1</w:t>
+              <w:t>6</w:t>
+            </w:r>
+            <w:r>
+              <w:rPr>
+                <w:rFonts w:ascii="Times New Roman" w:eastAsia="Times New Roman" w:hAnsi="Times New Roman" w:cs="Times New Roman"/>
+                <w:b/>
+                <w:color w:val="000000"/>
+              </w:rPr>
+              <w:t>.1</w:t>
             </w:r>
             <w:r>
               <w:rPr>
@@ -1874,7 +1899,7 @@
                 <w:bCs/>
                 <w:color w:val="000000"/>
               </w:rPr>
-              <w:t>6</w:t>
+              <w:t>7</w:t>
             </w:r>
           </w:p>
         </w:tc>
@@ -1981,7 +2006,15 @@
                 <w:b/>
                 <w:color w:val="000000"/>
               </w:rPr>
-              <w:t>6.1</w:t>
+              <w:t>7</w:t>
+            </w:r>
+            <w:r>
+              <w:rPr>
+                <w:rFonts w:ascii="Times New Roman" w:eastAsia="Times New Roman" w:hAnsi="Times New Roman" w:cs="Times New Roman"/>
+                <w:b/>
+                <w:color w:val="000000"/>
+              </w:rPr>
+              <w:t>.1</w:t>
             </w:r>
             <w:r>
               <w:rPr>
@@ -2028,16 +2061,7 @@
                 <w:bCs/>
                 <w:color w:val="000000"/>
               </w:rPr>
-              <w:t>7</w:t>
-            </w:r>
-            <w:r>
-              <w:rPr>
-                <w:rFonts w:ascii="Times New Roman" w:eastAsia="Times New Roman" w:hAnsi="Times New Roman" w:cs="Times New Roman"/>
-                <w:b/>
-                <w:bCs/>
-                <w:color w:val="000000"/>
-              </w:rPr>
-              <w:t> </w:t>
+              <w:t>8</w:t>
             </w:r>
           </w:p>
         </w:tc>
@@ -2253,14 +2277,28 @@
                 <w:rFonts w:ascii="Times New Roman" w:eastAsia="Times New Roman" w:hAnsi="Times New Roman" w:cs="Times New Roman"/>
                 <w:color w:val="000000"/>
               </w:rPr>
-              <w:t xml:space="preserve">Vehicle CRUD - </w:t>
-            </w:r>
-            <w:r>
-              <w:rPr>
-                <w:rFonts w:ascii="Times New Roman" w:eastAsia="Times New Roman" w:hAnsi="Times New Roman" w:cs="Times New Roman"/>
-                <w:color w:val="000000"/>
-              </w:rPr>
-              <w:t>Add Vehicle</w:t>
+              <w:t xml:space="preserve">Manage </w:t>
+            </w:r>
+            <w:r>
+              <w:rPr>
+                <w:rFonts w:ascii="Times New Roman" w:eastAsia="Times New Roman" w:hAnsi="Times New Roman" w:cs="Times New Roman"/>
+                <w:color w:val="000000"/>
+              </w:rPr>
+              <w:t>Vehicle</w:t>
+            </w:r>
+            <w:r>
+              <w:rPr>
+                <w:rFonts w:ascii="Times New Roman" w:eastAsia="Times New Roman" w:hAnsi="Times New Roman" w:cs="Times New Roman"/>
+                <w:color w:val="000000"/>
+              </w:rPr>
+              <w:t xml:space="preserve">s </w:t>
+            </w:r>
+            <w:r>
+              <w:rPr>
+                <w:rFonts w:ascii="Times New Roman" w:eastAsia="Times New Roman" w:hAnsi="Times New Roman" w:cs="Times New Roman"/>
+                <w:color w:val="000000"/>
+              </w:rPr>
+              <w:t>- Add Vehicle</w:t>
             </w:r>
           </w:p>
         </w:tc>
@@ -2300,7 +2338,7 @@
                 <w:bCs/>
                 <w:color w:val="000000"/>
               </w:rPr>
-              <w:t> </w:t>
+              <w:t>2</w:t>
             </w:r>
           </w:p>
         </w:tc>
@@ -2370,21 +2408,7 @@
                 <w:rFonts w:ascii="Times New Roman" w:eastAsia="Times New Roman" w:hAnsi="Times New Roman" w:cs="Times New Roman"/>
                 <w:color w:val="000000"/>
               </w:rPr>
-              <w:t>add</w:t>
-            </w:r>
-            <w:r>
-              <w:rPr>
-                <w:rFonts w:ascii="Times New Roman" w:eastAsia="Times New Roman" w:hAnsi="Times New Roman" w:cs="Times New Roman"/>
-                <w:color w:val="000000"/>
-              </w:rPr>
-              <w:t xml:space="preserve"> a new </w:t>
-            </w:r>
-            <w:r>
-              <w:rPr>
-                <w:rFonts w:ascii="Times New Roman" w:eastAsia="Times New Roman" w:hAnsi="Times New Roman" w:cs="Times New Roman"/>
-                <w:color w:val="000000"/>
-              </w:rPr>
-              <w:t>vehicle record</w:t>
+              <w:t>add a new vehicle record</w:t>
             </w:r>
           </w:p>
         </w:tc>
@@ -2424,7 +2448,7 @@
                 <w:bCs/>
                 <w:color w:val="000000"/>
               </w:rPr>
-              <w:t>2</w:t>
+              <w:t>3</w:t>
             </w:r>
           </w:p>
         </w:tc>
@@ -2529,7 +2553,7 @@
                 <w:bCs/>
                 <w:color w:val="000000"/>
               </w:rPr>
-              <w:t>3</w:t>
+              <w:t>4</w:t>
             </w:r>
           </w:p>
         </w:tc>
@@ -2646,28 +2670,23 @@
                 <w:bCs/>
                 <w:color w:val="000000"/>
               </w:rPr>
-              <w:t xml:space="preserve">3.1 </w:t>
-            </w:r>
-            <w:r>
-              <w:rPr>
-                <w:rFonts w:ascii="Times New Roman" w:eastAsia="Times New Roman" w:hAnsi="Times New Roman" w:cs="Times New Roman"/>
-                <w:color w:val="000000"/>
-              </w:rPr>
-              <w:t xml:space="preserve">The staff </w:t>
-            </w:r>
-            <w:r>
-              <w:rPr>
-                <w:rFonts w:ascii="Times New Roman" w:eastAsia="Times New Roman" w:hAnsi="Times New Roman" w:cs="Times New Roman"/>
-                <w:color w:val="000000"/>
-              </w:rPr>
-              <w:t>must</w:t>
-            </w:r>
-            <w:r>
-              <w:rPr>
-                <w:rFonts w:ascii="Times New Roman" w:eastAsia="Times New Roman" w:hAnsi="Times New Roman" w:cs="Times New Roman"/>
-                <w:color w:val="000000"/>
-              </w:rPr>
-              <w:t xml:space="preserve"> be logged in to the system</w:t>
+              <w:t>4</w:t>
+            </w:r>
+            <w:r>
+              <w:rPr>
+                <w:rFonts w:ascii="Times New Roman" w:eastAsia="Times New Roman" w:hAnsi="Times New Roman" w:cs="Times New Roman"/>
+                <w:b/>
+                <w:bCs/>
+                <w:color w:val="000000"/>
+              </w:rPr>
+              <w:t xml:space="preserve">.1 </w:t>
+            </w:r>
+            <w:r>
+              <w:rPr>
+                <w:rFonts w:ascii="Times New Roman" w:eastAsia="Times New Roman" w:hAnsi="Times New Roman" w:cs="Times New Roman"/>
+                <w:color w:val="000000"/>
+              </w:rPr>
+              <w:t>The staff must be logged in to the system</w:t>
             </w:r>
           </w:p>
         </w:tc>
@@ -2707,7 +2726,7 @@
                 <w:bCs/>
                 <w:color w:val="000000"/>
               </w:rPr>
-              <w:t>4</w:t>
+              <w:t>5</w:t>
             </w:r>
           </w:p>
         </w:tc>
@@ -2921,6 +2940,22 @@
             <w:r>
               <w:rPr>
                 <w:rFonts w:ascii="Times New Roman" w:eastAsia="Times New Roman" w:hAnsi="Times New Roman" w:cs="Times New Roman"/>
+                <w:b/>
+                <w:bCs/>
+                <w:color w:val="000000"/>
+              </w:rPr>
+              <w:t>5.1</w:t>
+            </w:r>
+            <w:r>
+              <w:rPr>
+                <w:rFonts w:ascii="Times New Roman" w:eastAsia="Times New Roman" w:hAnsi="Times New Roman" w:cs="Times New Roman"/>
+                <w:color w:val="000000"/>
+              </w:rPr>
+              <w:t xml:space="preserve"> </w:t>
+            </w:r>
+            <w:r>
+              <w:rPr>
+                <w:rFonts w:ascii="Times New Roman" w:eastAsia="Times New Roman" w:hAnsi="Times New Roman" w:cs="Times New Roman"/>
                 <w:color w:val="000000"/>
               </w:rPr>
               <w:t xml:space="preserve">The staff calls for the insert vehicle command </w:t>
@@ -3023,6 +3058,22 @@
             <w:r>
               <w:rPr>
                 <w:rFonts w:ascii="Times New Roman" w:eastAsia="Times New Roman" w:hAnsi="Times New Roman" w:cs="Times New Roman"/>
+                <w:b/>
+                <w:bCs/>
+                <w:color w:val="000000"/>
+              </w:rPr>
+              <w:t>5.2</w:t>
+            </w:r>
+            <w:r>
+              <w:rPr>
+                <w:rFonts w:ascii="Times New Roman" w:eastAsia="Times New Roman" w:hAnsi="Times New Roman" w:cs="Times New Roman"/>
+                <w:color w:val="000000"/>
+              </w:rPr>
+              <w:t xml:space="preserve"> </w:t>
+            </w:r>
+            <w:r>
+              <w:rPr>
+                <w:rFonts w:ascii="Times New Roman" w:eastAsia="Times New Roman" w:hAnsi="Times New Roman" w:cs="Times New Roman"/>
                 <w:color w:val="000000"/>
               </w:rPr>
               <w:t>The staff fills in the insert vehicle form and selects submit</w:t>
@@ -3093,7 +3144,7 @@
                 <w:bCs/>
                 <w:color w:val="000000"/>
               </w:rPr>
-              <w:t>5</w:t>
+              <w:t>6</w:t>
             </w:r>
           </w:p>
         </w:tc>
@@ -3200,7 +3251,15 @@
                 <w:b/>
                 <w:color w:val="000000"/>
               </w:rPr>
-              <w:t>5.1</w:t>
+              <w:t>6</w:t>
+            </w:r>
+            <w:r>
+              <w:rPr>
+                <w:rFonts w:ascii="Times New Roman" w:eastAsia="Times New Roman" w:hAnsi="Times New Roman" w:cs="Times New Roman"/>
+                <w:b/>
+                <w:color w:val="000000"/>
+              </w:rPr>
+              <w:t>.1</w:t>
             </w:r>
             <w:r>
               <w:rPr>
@@ -3254,7 +3313,7 @@
                 <w:bCs/>
                 <w:color w:val="000000"/>
               </w:rPr>
-              <w:t>6</w:t>
+              <w:t>7</w:t>
             </w:r>
           </w:p>
         </w:tc>
@@ -3361,7 +3420,16 @@
                 <w:bCs/>
                 <w:color w:val="000000"/>
               </w:rPr>
-              <w:t>6.1.</w:t>
+              <w:t>7</w:t>
+            </w:r>
+            <w:r>
+              <w:rPr>
+                <w:rFonts w:ascii="Times New Roman" w:eastAsia="Times New Roman" w:hAnsi="Times New Roman" w:cs="Times New Roman"/>
+                <w:b/>
+                <w:bCs/>
+                <w:color w:val="000000"/>
+              </w:rPr>
+              <w:t>.1.</w:t>
             </w:r>
             <w:r>
               <w:rPr>
@@ -3437,7 +3505,16 @@
                 <w:bCs/>
                 <w:color w:val="000000"/>
               </w:rPr>
-              <w:t>6.2.</w:t>
+              <w:t>7</w:t>
+            </w:r>
+            <w:r>
+              <w:rPr>
+                <w:rFonts w:ascii="Times New Roman" w:eastAsia="Times New Roman" w:hAnsi="Times New Roman" w:cs="Times New Roman"/>
+                <w:b/>
+                <w:bCs/>
+                <w:color w:val="000000"/>
+              </w:rPr>
+              <w:t>.2.</w:t>
             </w:r>
             <w:r>
               <w:rPr>
@@ -3491,16 +3568,7 @@
                 <w:bCs/>
                 <w:color w:val="000000"/>
               </w:rPr>
-              <w:t>7</w:t>
-            </w:r>
-            <w:r>
-              <w:rPr>
-                <w:rFonts w:ascii="Times New Roman" w:eastAsia="Times New Roman" w:hAnsi="Times New Roman" w:cs="Times New Roman"/>
-                <w:b/>
-                <w:bCs/>
-                <w:color w:val="000000"/>
-              </w:rPr>
-              <w:t> </w:t>
+              <w:t>8</w:t>
             </w:r>
           </w:p>
         </w:tc>
@@ -3547,6 +3615,15 @@
       </w:tr>
       <w:bookmarkEnd w:id="1"/>
     </w:tbl>
+    <w:p>
+      <w:pPr>
+        <w:spacing w:before="200"/>
+        <w:rPr>
+          <w:rFonts w:ascii="Times New Roman" w:hAnsi="Times New Roman" w:cs="Times New Roman"/>
+          <w:b/>
+        </w:rPr>
+      </w:pPr>
+    </w:p>
     <w:p>
       <w:pPr>
         <w:spacing w:before="200"/>
@@ -3744,14 +3821,14 @@
                 <w:rFonts w:ascii="Times New Roman" w:eastAsia="Times New Roman" w:hAnsi="Times New Roman" w:cs="Times New Roman"/>
                 <w:color w:val="000000"/>
               </w:rPr>
-              <w:t xml:space="preserve">Vehicle CRUD - </w:t>
-            </w:r>
-            <w:r>
-              <w:rPr>
-                <w:rFonts w:ascii="Times New Roman" w:eastAsia="Times New Roman" w:hAnsi="Times New Roman" w:cs="Times New Roman"/>
-                <w:color w:val="000000"/>
-              </w:rPr>
-              <w:t>Delete Vehicle</w:t>
+              <w:t xml:space="preserve">Manage Vehicles </w:t>
+            </w:r>
+            <w:r>
+              <w:rPr>
+                <w:rFonts w:ascii="Times New Roman" w:eastAsia="Times New Roman" w:hAnsi="Times New Roman" w:cs="Times New Roman"/>
+                <w:color w:val="000000"/>
+              </w:rPr>
+              <w:t>- Delete Vehicle</w:t>
             </w:r>
           </w:p>
         </w:tc>
@@ -3791,7 +3868,7 @@
                 <w:bCs/>
                 <w:color w:val="000000"/>
               </w:rPr>
-              <w:t> </w:t>
+              <w:t>2</w:t>
             </w:r>
           </w:p>
         </w:tc>
@@ -3901,7 +3978,7 @@
                 <w:bCs/>
                 <w:color w:val="000000"/>
               </w:rPr>
-              <w:t>2</w:t>
+              <w:t>3</w:t>
             </w:r>
           </w:p>
         </w:tc>
@@ -4006,7 +4083,7 @@
                 <w:bCs/>
                 <w:color w:val="000000"/>
               </w:rPr>
-              <w:t>3</w:t>
+              <w:t>4</w:t>
             </w:r>
           </w:p>
         </w:tc>
@@ -4123,7 +4200,7 @@
                 <w:bCs/>
                 <w:color w:val="000000"/>
               </w:rPr>
-              <w:t xml:space="preserve">3.1 </w:t>
+              <w:t xml:space="preserve">4.1 </w:t>
             </w:r>
             <w:r>
               <w:rPr>
@@ -4170,7 +4247,7 @@
                 <w:bCs/>
                 <w:color w:val="000000"/>
               </w:rPr>
-              <w:t>4</w:t>
+              <w:t>5</w:t>
             </w:r>
           </w:p>
         </w:tc>
@@ -4383,6 +4460,22 @@
             <w:r>
               <w:rPr>
                 <w:rFonts w:ascii="Times New Roman" w:eastAsia="Times New Roman" w:hAnsi="Times New Roman" w:cs="Times New Roman"/>
+                <w:b/>
+                <w:bCs/>
+                <w:color w:val="000000"/>
+              </w:rPr>
+              <w:t>5.1</w:t>
+            </w:r>
+            <w:r>
+              <w:rPr>
+                <w:rFonts w:ascii="Times New Roman" w:eastAsia="Times New Roman" w:hAnsi="Times New Roman" w:cs="Times New Roman"/>
+                <w:color w:val="000000"/>
+              </w:rPr>
+              <w:t xml:space="preserve"> </w:t>
+            </w:r>
+            <w:r>
+              <w:rPr>
+                <w:rFonts w:ascii="Times New Roman" w:eastAsia="Times New Roman" w:hAnsi="Times New Roman" w:cs="Times New Roman"/>
                 <w:color w:val="000000"/>
               </w:rPr>
               <w:t xml:space="preserve">The staff </w:t>
@@ -4477,6 +4570,31 @@
             <w:r>
               <w:rPr>
                 <w:rFonts w:ascii="Times New Roman" w:eastAsia="Times New Roman" w:hAnsi="Times New Roman" w:cs="Times New Roman"/>
+                <w:b/>
+                <w:bCs/>
+                <w:color w:val="000000"/>
+              </w:rPr>
+              <w:t>5.</w:t>
+            </w:r>
+            <w:r>
+              <w:rPr>
+                <w:rFonts w:ascii="Times New Roman" w:eastAsia="Times New Roman" w:hAnsi="Times New Roman" w:cs="Times New Roman"/>
+                <w:b/>
+                <w:bCs/>
+                <w:color w:val="000000"/>
+              </w:rPr>
+              <w:t>2</w:t>
+            </w:r>
+            <w:r>
+              <w:rPr>
+                <w:rFonts w:ascii="Times New Roman" w:eastAsia="Times New Roman" w:hAnsi="Times New Roman" w:cs="Times New Roman"/>
+                <w:color w:val="000000"/>
+              </w:rPr>
+              <w:t xml:space="preserve"> </w:t>
+            </w:r>
+            <w:r>
+              <w:rPr>
+                <w:rFonts w:ascii="Times New Roman" w:eastAsia="Times New Roman" w:hAnsi="Times New Roman" w:cs="Times New Roman"/>
                 <w:color w:val="000000"/>
               </w:rPr>
               <w:t xml:space="preserve">The staff </w:t>
@@ -4571,6 +4689,31 @@
             <w:r>
               <w:rPr>
                 <w:rFonts w:ascii="Times New Roman" w:eastAsia="Times New Roman" w:hAnsi="Times New Roman" w:cs="Times New Roman"/>
+                <w:b/>
+                <w:bCs/>
+                <w:color w:val="000000"/>
+              </w:rPr>
+              <w:t>5.</w:t>
+            </w:r>
+            <w:r>
+              <w:rPr>
+                <w:rFonts w:ascii="Times New Roman" w:eastAsia="Times New Roman" w:hAnsi="Times New Roman" w:cs="Times New Roman"/>
+                <w:b/>
+                <w:bCs/>
+                <w:color w:val="000000"/>
+              </w:rPr>
+              <w:t>3</w:t>
+            </w:r>
+            <w:r>
+              <w:rPr>
+                <w:rFonts w:ascii="Times New Roman" w:eastAsia="Times New Roman" w:hAnsi="Times New Roman" w:cs="Times New Roman"/>
+                <w:color w:val="000000"/>
+              </w:rPr>
+              <w:t xml:space="preserve"> </w:t>
+            </w:r>
+            <w:r>
+              <w:rPr>
+                <w:rFonts w:ascii="Times New Roman" w:eastAsia="Times New Roman" w:hAnsi="Times New Roman" w:cs="Times New Roman"/>
                 <w:color w:val="000000"/>
               </w:rPr>
               <w:t xml:space="preserve">The staff confirms delete </w:t>
@@ -4641,7 +4784,7 @@
                 <w:bCs/>
                 <w:color w:val="000000"/>
               </w:rPr>
-              <w:t>5</w:t>
+              <w:t>6</w:t>
             </w:r>
           </w:p>
         </w:tc>
@@ -4748,7 +4891,15 @@
                 <w:b/>
                 <w:color w:val="000000"/>
               </w:rPr>
-              <w:t>5.1</w:t>
+              <w:t>6</w:t>
+            </w:r>
+            <w:r>
+              <w:rPr>
+                <w:rFonts w:ascii="Times New Roman" w:eastAsia="Times New Roman" w:hAnsi="Times New Roman" w:cs="Times New Roman"/>
+                <w:b/>
+                <w:color w:val="000000"/>
+              </w:rPr>
+              <w:t>.1</w:t>
             </w:r>
             <w:r>
               <w:rPr>
@@ -4802,7 +4953,7 @@
                 <w:bCs/>
                 <w:color w:val="000000"/>
               </w:rPr>
-              <w:t>6</w:t>
+              <w:t>7</w:t>
             </w:r>
           </w:p>
         </w:tc>
@@ -4909,7 +5060,16 @@
                 <w:bCs/>
                 <w:color w:val="000000"/>
               </w:rPr>
-              <w:t>6.1.</w:t>
+              <w:t>7</w:t>
+            </w:r>
+            <w:r>
+              <w:rPr>
+                <w:rFonts w:ascii="Times New Roman" w:eastAsia="Times New Roman" w:hAnsi="Times New Roman" w:cs="Times New Roman"/>
+                <w:b/>
+                <w:bCs/>
+                <w:color w:val="000000"/>
+              </w:rPr>
+              <w:t>.1.</w:t>
             </w:r>
             <w:r>
               <w:rPr>
@@ -4985,7 +5145,16 @@
                 <w:bCs/>
                 <w:color w:val="000000"/>
               </w:rPr>
-              <w:t>6.2.</w:t>
+              <w:t>7</w:t>
+            </w:r>
+            <w:r>
+              <w:rPr>
+                <w:rFonts w:ascii="Times New Roman" w:eastAsia="Times New Roman" w:hAnsi="Times New Roman" w:cs="Times New Roman"/>
+                <w:b/>
+                <w:bCs/>
+                <w:color w:val="000000"/>
+              </w:rPr>
+              <w:t>.2.</w:t>
             </w:r>
             <w:r>
               <w:rPr>
@@ -5039,16 +5208,7 @@
                 <w:bCs/>
                 <w:color w:val="000000"/>
               </w:rPr>
-              <w:t>7</w:t>
-            </w:r>
-            <w:r>
-              <w:rPr>
-                <w:rFonts w:ascii="Times New Roman" w:eastAsia="Times New Roman" w:hAnsi="Times New Roman" w:cs="Times New Roman"/>
-                <w:b/>
-                <w:bCs/>
-                <w:color w:val="000000"/>
-              </w:rPr>
-              <w:t> </w:t>
+              <w:t>8</w:t>
             </w:r>
           </w:p>
         </w:tc>
@@ -5264,21 +5424,21 @@
                 <w:rFonts w:ascii="Times New Roman" w:eastAsia="Times New Roman" w:hAnsi="Times New Roman" w:cs="Times New Roman"/>
                 <w:color w:val="000000"/>
               </w:rPr>
-              <w:t xml:space="preserve">Vehicle CRUD - </w:t>
-            </w:r>
-            <w:r>
-              <w:rPr>
-                <w:rFonts w:ascii="Times New Roman" w:eastAsia="Times New Roman" w:hAnsi="Times New Roman" w:cs="Times New Roman"/>
-                <w:color w:val="000000"/>
-              </w:rPr>
-              <w:t>View Vehicle</w:t>
+              <w:t xml:space="preserve">Manage Vehicles </w:t>
+            </w:r>
+            <w:r>
+              <w:rPr>
+                <w:rFonts w:ascii="Times New Roman" w:eastAsia="Times New Roman" w:hAnsi="Times New Roman" w:cs="Times New Roman"/>
+                <w:color w:val="000000"/>
+              </w:rPr>
+              <w:t>- View Vehicle</w:t>
             </w:r>
           </w:p>
         </w:tc>
       </w:tr>
       <w:tr>
         <w:trPr>
-          <w:trHeight w:val="330"/>
+          <w:trHeight w:val="277"/>
         </w:trPr>
         <w:tc>
           <w:tcPr>
@@ -5311,7 +5471,7 @@
                 <w:bCs/>
                 <w:color w:val="000000"/>
               </w:rPr>
-              <w:t> </w:t>
+              <w:t>2</w:t>
             </w:r>
           </w:p>
         </w:tc>
@@ -5421,7 +5581,7 @@
                 <w:bCs/>
                 <w:color w:val="000000"/>
               </w:rPr>
-              <w:t>2</w:t>
+              <w:t>3</w:t>
             </w:r>
           </w:p>
         </w:tc>
@@ -5526,7 +5686,7 @@
                 <w:bCs/>
                 <w:color w:val="000000"/>
               </w:rPr>
-              <w:t>3</w:t>
+              <w:t>4</w:t>
             </w:r>
           </w:p>
         </w:tc>
@@ -5643,7 +5803,7 @@
                 <w:bCs/>
                 <w:color w:val="000000"/>
               </w:rPr>
-              <w:t xml:space="preserve">3.1 </w:t>
+              <w:t xml:space="preserve">4.1 </w:t>
             </w:r>
             <w:r>
               <w:rPr>
@@ -5690,7 +5850,7 @@
                 <w:bCs/>
                 <w:color w:val="000000"/>
               </w:rPr>
-              <w:t>4</w:t>
+              <w:t>5</w:t>
             </w:r>
           </w:p>
         </w:tc>
@@ -5903,6 +6063,22 @@
             <w:r>
               <w:rPr>
                 <w:rFonts w:ascii="Times New Roman" w:eastAsia="Times New Roman" w:hAnsi="Times New Roman" w:cs="Times New Roman"/>
+                <w:b/>
+                <w:bCs/>
+                <w:color w:val="000000"/>
+              </w:rPr>
+              <w:t>5.1</w:t>
+            </w:r>
+            <w:r>
+              <w:rPr>
+                <w:rFonts w:ascii="Times New Roman" w:eastAsia="Times New Roman" w:hAnsi="Times New Roman" w:cs="Times New Roman"/>
+                <w:color w:val="000000"/>
+              </w:rPr>
+              <w:t xml:space="preserve"> </w:t>
+            </w:r>
+            <w:r>
+              <w:rPr>
+                <w:rFonts w:ascii="Times New Roman" w:eastAsia="Times New Roman" w:hAnsi="Times New Roman" w:cs="Times New Roman"/>
                 <w:color w:val="000000"/>
               </w:rPr>
               <w:t xml:space="preserve">The staff </w:t>
@@ -5997,6 +6173,31 @@
             <w:r>
               <w:rPr>
                 <w:rFonts w:ascii="Times New Roman" w:eastAsia="Times New Roman" w:hAnsi="Times New Roman" w:cs="Times New Roman"/>
+                <w:b/>
+                <w:bCs/>
+                <w:color w:val="000000"/>
+              </w:rPr>
+              <w:t>5.</w:t>
+            </w:r>
+            <w:r>
+              <w:rPr>
+                <w:rFonts w:ascii="Times New Roman" w:eastAsia="Times New Roman" w:hAnsi="Times New Roman" w:cs="Times New Roman"/>
+                <w:b/>
+                <w:bCs/>
+                <w:color w:val="000000"/>
+              </w:rPr>
+              <w:t>2</w:t>
+            </w:r>
+            <w:r>
+              <w:rPr>
+                <w:rFonts w:ascii="Times New Roman" w:eastAsia="Times New Roman" w:hAnsi="Times New Roman" w:cs="Times New Roman"/>
+                <w:color w:val="000000"/>
+              </w:rPr>
+              <w:t xml:space="preserve"> </w:t>
+            </w:r>
+            <w:r>
+              <w:rPr>
+                <w:rFonts w:ascii="Times New Roman" w:eastAsia="Times New Roman" w:hAnsi="Times New Roman" w:cs="Times New Roman"/>
                 <w:color w:val="000000"/>
               </w:rPr>
               <w:t xml:space="preserve">The staff </w:t>
@@ -6074,7 +6275,7 @@
                 <w:bCs/>
                 <w:color w:val="000000"/>
               </w:rPr>
-              <w:t>5</w:t>
+              <w:t>6</w:t>
             </w:r>
           </w:p>
         </w:tc>
@@ -6212,7 +6413,7 @@
                 <w:bCs/>
                 <w:color w:val="000000"/>
               </w:rPr>
-              <w:t>6</w:t>
+              <w:t>7</w:t>
             </w:r>
           </w:p>
         </w:tc>
@@ -6349,16 +6550,7 @@
                 <w:bCs/>
                 <w:color w:val="000000"/>
               </w:rPr>
-              <w:t>7</w:t>
-            </w:r>
-            <w:r>
-              <w:rPr>
-                <w:rFonts w:ascii="Times New Roman" w:eastAsia="Times New Roman" w:hAnsi="Times New Roman" w:cs="Times New Roman"/>
-                <w:b/>
-                <w:bCs/>
-                <w:color w:val="000000"/>
-              </w:rPr>
-              <w:t> </w:t>
+              <w:t>8</w:t>
             </w:r>
           </w:p>
         </w:tc>
@@ -6591,14 +6783,7 @@
                 <w:rFonts w:ascii="Times New Roman" w:eastAsia="Times New Roman" w:hAnsi="Times New Roman" w:cs="Times New Roman"/>
                 <w:color w:val="000000"/>
               </w:rPr>
-              <w:t xml:space="preserve">Vehicle CRUD - </w:t>
-            </w:r>
-            <w:r>
-              <w:rPr>
-                <w:rFonts w:ascii="Times New Roman" w:eastAsia="Times New Roman" w:hAnsi="Times New Roman" w:cs="Times New Roman"/>
-                <w:color w:val="000000"/>
-              </w:rPr>
-              <w:t>Update Vehicle Info</w:t>
+              <w:t>Manage Vehicles - Update Vehicle Info</w:t>
             </w:r>
           </w:p>
         </w:tc>
@@ -6638,7 +6823,7 @@
                 <w:bCs/>
                 <w:color w:val="000000"/>
               </w:rPr>
-              <w:t> </w:t>
+              <w:t>2</w:t>
             </w:r>
           </w:p>
         </w:tc>
@@ -6748,7 +6933,7 @@
                 <w:bCs/>
                 <w:color w:val="000000"/>
               </w:rPr>
-              <w:t>2</w:t>
+              <w:t>3</w:t>
             </w:r>
           </w:p>
         </w:tc>
@@ -6853,7 +7038,7 @@
                 <w:bCs/>
                 <w:color w:val="000000"/>
               </w:rPr>
-              <w:t>3</w:t>
+              <w:t>4</w:t>
             </w:r>
           </w:p>
         </w:tc>
@@ -7017,7 +7202,7 @@
                 <w:bCs/>
                 <w:color w:val="000000"/>
               </w:rPr>
-              <w:t>4</w:t>
+              <w:t>5</w:t>
             </w:r>
           </w:p>
         </w:tc>
@@ -7230,6 +7415,22 @@
             <w:r>
               <w:rPr>
                 <w:rFonts w:ascii="Times New Roman" w:eastAsia="Times New Roman" w:hAnsi="Times New Roman" w:cs="Times New Roman"/>
+                <w:b/>
+                <w:bCs/>
+                <w:color w:val="000000"/>
+              </w:rPr>
+              <w:t>5.1</w:t>
+            </w:r>
+            <w:r>
+              <w:rPr>
+                <w:rFonts w:ascii="Times New Roman" w:eastAsia="Times New Roman" w:hAnsi="Times New Roman" w:cs="Times New Roman"/>
+                <w:color w:val="000000"/>
+              </w:rPr>
+              <w:t xml:space="preserve"> </w:t>
+            </w:r>
+            <w:r>
+              <w:rPr>
+                <w:rFonts w:ascii="Times New Roman" w:eastAsia="Times New Roman" w:hAnsi="Times New Roman" w:cs="Times New Roman"/>
                 <w:color w:val="000000"/>
               </w:rPr>
               <w:t xml:space="preserve">The staff </w:t>
@@ -7324,6 +7525,24 @@
             <w:r>
               <w:rPr>
                 <w:rFonts w:ascii="Times New Roman" w:eastAsia="Times New Roman" w:hAnsi="Times New Roman" w:cs="Times New Roman"/>
+                <w:b/>
+                <w:bCs/>
+                <w:color w:val="000000"/>
+              </w:rPr>
+              <w:t>5.</w:t>
+            </w:r>
+            <w:r>
+              <w:rPr>
+                <w:rFonts w:ascii="Times New Roman" w:eastAsia="Times New Roman" w:hAnsi="Times New Roman" w:cs="Times New Roman"/>
+                <w:b/>
+                <w:bCs/>
+                <w:color w:val="000000"/>
+              </w:rPr>
+              <w:t xml:space="preserve">2 </w:t>
+            </w:r>
+            <w:r>
+              <w:rPr>
+                <w:rFonts w:ascii="Times New Roman" w:eastAsia="Times New Roman" w:hAnsi="Times New Roman" w:cs="Times New Roman"/>
                 <w:color w:val="000000"/>
               </w:rPr>
               <w:t xml:space="preserve">The staff </w:t>
@@ -7418,6 +7637,31 @@
             <w:r>
               <w:rPr>
                 <w:rFonts w:ascii="Times New Roman" w:eastAsia="Times New Roman" w:hAnsi="Times New Roman" w:cs="Times New Roman"/>
+                <w:b/>
+                <w:bCs/>
+                <w:color w:val="000000"/>
+              </w:rPr>
+              <w:t>5.</w:t>
+            </w:r>
+            <w:r>
+              <w:rPr>
+                <w:rFonts w:ascii="Times New Roman" w:eastAsia="Times New Roman" w:hAnsi="Times New Roman" w:cs="Times New Roman"/>
+                <w:b/>
+                <w:bCs/>
+                <w:color w:val="000000"/>
+              </w:rPr>
+              <w:t>3</w:t>
+            </w:r>
+            <w:r>
+              <w:rPr>
+                <w:rFonts w:ascii="Times New Roman" w:eastAsia="Times New Roman" w:hAnsi="Times New Roman" w:cs="Times New Roman"/>
+                <w:color w:val="000000"/>
+              </w:rPr>
+              <w:t xml:space="preserve"> </w:t>
+            </w:r>
+            <w:r>
+              <w:rPr>
+                <w:rFonts w:ascii="Times New Roman" w:eastAsia="Times New Roman" w:hAnsi="Times New Roman" w:cs="Times New Roman"/>
                 <w:color w:val="000000"/>
               </w:rPr>
               <w:t>The staff modifies the information they want to change and selects save</w:t>
@@ -7488,7 +7732,7 @@
                 <w:bCs/>
                 <w:color w:val="000000"/>
               </w:rPr>
-              <w:t>5</w:t>
+              <w:t>6</w:t>
             </w:r>
           </w:p>
         </w:tc>
@@ -7595,7 +7839,15 @@
                 <w:b/>
                 <w:color w:val="000000"/>
               </w:rPr>
-              <w:t>5.1</w:t>
+              <w:t>6</w:t>
+            </w:r>
+            <w:r>
+              <w:rPr>
+                <w:rFonts w:ascii="Times New Roman" w:eastAsia="Times New Roman" w:hAnsi="Times New Roman" w:cs="Times New Roman"/>
+                <w:b/>
+                <w:color w:val="000000"/>
+              </w:rPr>
+              <w:t>.1</w:t>
             </w:r>
             <w:r>
               <w:rPr>
@@ -7649,7 +7901,7 @@
                 <w:bCs/>
                 <w:color w:val="000000"/>
               </w:rPr>
-              <w:t>6</w:t>
+              <w:t>7</w:t>
             </w:r>
           </w:p>
         </w:tc>
@@ -7756,7 +8008,16 @@
                 <w:bCs/>
                 <w:color w:val="000000"/>
               </w:rPr>
-              <w:t>6.1.</w:t>
+              <w:t>7</w:t>
+            </w:r>
+            <w:r>
+              <w:rPr>
+                <w:rFonts w:ascii="Times New Roman" w:eastAsia="Times New Roman" w:hAnsi="Times New Roman" w:cs="Times New Roman"/>
+                <w:b/>
+                <w:bCs/>
+                <w:color w:val="000000"/>
+              </w:rPr>
+              <w:t>.1.</w:t>
             </w:r>
             <w:r>
               <w:rPr>
@@ -7810,7 +8071,7 @@
                 <w:bCs/>
                 <w:color w:val="000000"/>
               </w:rPr>
-              <w:t>7</w:t>
+              <w:t>8</w:t>
             </w:r>
             <w:r>
               <w:rPr>
@@ -8077,15 +8338,6 @@
                 <w:bCs/>
                 <w:color w:val="000000"/>
               </w:rPr>
-              <w:t> </w:t>
-            </w:r>
-            <w:r>
-              <w:rPr>
-                <w:rFonts w:ascii="Times New Roman" w:eastAsia="Times New Roman" w:hAnsi="Times New Roman" w:cs="Times New Roman"/>
-                <w:b/>
-                <w:bCs/>
-                <w:color w:val="000000"/>
-              </w:rPr>
               <w:t>2</w:t>
             </w:r>
           </w:p>
@@ -9043,7 +9295,16 @@
                 <w:bCs/>
                 <w:color w:val="000000"/>
               </w:rPr>
-              <w:t>5.1</w:t>
+              <w:t>6</w:t>
+            </w:r>
+            <w:r>
+              <w:rPr>
+                <w:rFonts w:ascii="Times New Roman" w:eastAsia="Times New Roman" w:hAnsi="Times New Roman" w:cs="Times New Roman"/>
+                <w:b/>
+                <w:bCs/>
+                <w:color w:val="000000"/>
+              </w:rPr>
+              <w:t>.1</w:t>
             </w:r>
             <w:r>
               <w:rPr>
@@ -9270,7 +9531,16 @@
                 <w:bCs/>
                 <w:color w:val="000000"/>
               </w:rPr>
-              <w:t>6.1</w:t>
+              <w:t>7</w:t>
+            </w:r>
+            <w:r>
+              <w:rPr>
+                <w:rFonts w:ascii="Times New Roman" w:eastAsia="Times New Roman" w:hAnsi="Times New Roman" w:cs="Times New Roman"/>
+                <w:b/>
+                <w:bCs/>
+                <w:color w:val="000000"/>
+              </w:rPr>
+              <w:t>.1</w:t>
             </w:r>
             <w:r>
               <w:rPr>
@@ -10896,7 +11166,16 @@
                 <w:bCs/>
                 <w:color w:val="000000"/>
               </w:rPr>
-              <w:t>5.1</w:t>
+              <w:t>6</w:t>
+            </w:r>
+            <w:r>
+              <w:rPr>
+                <w:rFonts w:ascii="Times New Roman" w:eastAsia="Times New Roman" w:hAnsi="Times New Roman" w:cs="Times New Roman"/>
+                <w:b/>
+                <w:bCs/>
+                <w:color w:val="000000"/>
+              </w:rPr>
+              <w:t>.1</w:t>
             </w:r>
             <w:r>
               <w:rPr>
@@ -11038,7 +11317,16 @@
                 <w:bCs/>
                 <w:color w:val="000000"/>
               </w:rPr>
-              <w:t>6.1</w:t>
+              <w:t>7</w:t>
+            </w:r>
+            <w:r>
+              <w:rPr>
+                <w:rFonts w:ascii="Times New Roman" w:eastAsia="Times New Roman" w:hAnsi="Times New Roman" w:cs="Times New Roman"/>
+                <w:b/>
+                <w:bCs/>
+                <w:color w:val="000000"/>
+              </w:rPr>
+              <w:t>.1</w:t>
             </w:r>
             <w:r>
               <w:rPr>
@@ -11064,7 +11352,6 @@
               <w:right w:val="single" w:sz="8" w:space="0" w:color="auto"/>
             </w:tcBorders>
             <w:shd w:val="clear" w:color="auto" w:fill="auto"/>
-            <w:hideMark/>
           </w:tcPr>
           <w:p>
             <w:pPr>
@@ -11077,15 +11364,6 @@
                 <w:color w:val="000000"/>
               </w:rPr>
             </w:pPr>
-            <w:r>
-              <w:rPr>
-                <w:rFonts w:ascii="Times New Roman" w:eastAsia="Times New Roman" w:hAnsi="Times New Roman" w:cs="Times New Roman"/>
-                <w:b/>
-                <w:bCs/>
-                <w:color w:val="000000"/>
-              </w:rPr>
-              <w:t> </w:t>
-            </w:r>
           </w:p>
         </w:tc>
         <w:tc>
@@ -11096,50 +11374,139 @@
               <w:top w:val="single" w:sz="8" w:space="0" w:color="auto"/>
               <w:left w:val="nil"/>
               <w:bottom w:val="single" w:sz="8" w:space="0" w:color="auto"/>
+              <w:right w:val="single" w:sz="8" w:space="0" w:color="auto"/>
+            </w:tcBorders>
+            <w:shd w:val="clear" w:color="auto" w:fill="auto"/>
+          </w:tcPr>
+          <w:p>
+            <w:pPr>
+              <w:spacing w:after="0" w:line="240" w:lineRule="auto"/>
+              <w:rPr>
+                <w:rFonts w:ascii="Times New Roman" w:eastAsia="Times New Roman" w:hAnsi="Times New Roman" w:cs="Times New Roman"/>
+                <w:b/>
+                <w:bCs/>
+                <w:color w:val="000000"/>
+              </w:rPr>
+            </w:pPr>
+            <w:r>
+              <w:rPr>
+                <w:rFonts w:ascii="Times New Roman" w:eastAsia="Times New Roman" w:hAnsi="Times New Roman" w:cs="Times New Roman"/>
+                <w:b/>
+                <w:bCs/>
+                <w:color w:val="000000"/>
+              </w:rPr>
+              <w:t>7</w:t>
+            </w:r>
+            <w:r>
+              <w:rPr>
+                <w:rFonts w:ascii="Times New Roman" w:eastAsia="Times New Roman" w:hAnsi="Times New Roman" w:cs="Times New Roman"/>
+                <w:b/>
+                <w:bCs/>
+                <w:color w:val="000000"/>
+              </w:rPr>
+              <w:t>.</w:t>
+            </w:r>
+            <w:r>
+              <w:rPr>
+                <w:rFonts w:ascii="Times New Roman" w:eastAsia="Times New Roman" w:hAnsi="Times New Roman" w:cs="Times New Roman"/>
+                <w:b/>
+                <w:bCs/>
+                <w:color w:val="000000"/>
+              </w:rPr>
+              <w:t>2</w:t>
+            </w:r>
+            <w:r>
+              <w:rPr>
+                <w:rFonts w:ascii="Times New Roman" w:eastAsia="Times New Roman" w:hAnsi="Times New Roman" w:cs="Times New Roman"/>
+                <w:color w:val="000000"/>
+              </w:rPr>
+              <w:t xml:space="preserve"> Customer should </w:t>
+            </w:r>
+            <w:r>
+              <w:rPr>
+                <w:rFonts w:ascii="Times New Roman" w:eastAsia="Times New Roman" w:hAnsi="Times New Roman" w:cs="Times New Roman"/>
+                <w:color w:val="000000"/>
+              </w:rPr>
+              <w:t>provide a valid payment information</w:t>
+            </w:r>
+          </w:p>
+        </w:tc>
+      </w:tr>
+      <w:tr>
+        <w:trPr>
+          <w:trHeight w:val="288"/>
+        </w:trPr>
+        <w:tc>
+          <w:tcPr>
+            <w:tcW w:w="600" w:type="dxa"/>
+            <w:tcBorders>
+              <w:top w:val="nil"/>
+              <w:left w:val="single" w:sz="8" w:space="0" w:color="auto"/>
+              <w:bottom w:val="single" w:sz="8" w:space="0" w:color="auto"/>
+              <w:right w:val="single" w:sz="8" w:space="0" w:color="auto"/>
+            </w:tcBorders>
+            <w:shd w:val="clear" w:color="auto" w:fill="auto"/>
+            <w:vAlign w:val="bottom"/>
+            <w:hideMark/>
+          </w:tcPr>
+          <w:p>
+            <w:pPr>
+              <w:spacing w:after="0" w:line="240" w:lineRule="auto"/>
+              <w:jc w:val="center"/>
+              <w:rPr>
+                <w:rFonts w:ascii="Times New Roman" w:eastAsia="Times New Roman" w:hAnsi="Times New Roman" w:cs="Times New Roman"/>
+                <w:b/>
+                <w:bCs/>
+                <w:color w:val="000000"/>
+              </w:rPr>
+            </w:pPr>
+            <w:r>
+              <w:rPr>
+                <w:rFonts w:ascii="Times New Roman" w:eastAsia="Times New Roman" w:hAnsi="Times New Roman" w:cs="Times New Roman"/>
+                <w:b/>
+                <w:bCs/>
+                <w:color w:val="000000"/>
+              </w:rPr>
+              <w:t>8</w:t>
+            </w:r>
+          </w:p>
+        </w:tc>
+        <w:tc>
+          <w:tcPr>
+            <w:tcW w:w="9240" w:type="dxa"/>
+            <w:gridSpan w:val="3"/>
+            <w:tcBorders>
+              <w:top w:val="single" w:sz="8" w:space="0" w:color="auto"/>
+              <w:left w:val="nil"/>
+              <w:bottom w:val="single" w:sz="8" w:space="0" w:color="auto"/>
               <w:right w:val="single" w:sz="8" w:space="0" w:color="000000"/>
             </w:tcBorders>
             <w:shd w:val="clear" w:color="auto" w:fill="auto"/>
-            <w:hideMark/>
-          </w:tcPr>
-          <w:p>
-            <w:pPr>
-              <w:spacing w:after="0" w:line="240" w:lineRule="auto"/>
-              <w:rPr>
-                <w:rFonts w:ascii="Times New Roman" w:eastAsia="Times New Roman" w:hAnsi="Times New Roman" w:cs="Times New Roman"/>
-                <w:color w:val="000000"/>
-              </w:rPr>
-            </w:pPr>
-            <w:r>
-              <w:rPr>
-                <w:rFonts w:ascii="Times New Roman" w:eastAsia="Times New Roman" w:hAnsi="Times New Roman" w:cs="Times New Roman"/>
-                <w:b/>
-                <w:bCs/>
-                <w:color w:val="000000"/>
-              </w:rPr>
-              <w:t>6.</w:t>
-            </w:r>
-            <w:r>
-              <w:rPr>
-                <w:rFonts w:ascii="Times New Roman" w:eastAsia="Times New Roman" w:hAnsi="Times New Roman" w:cs="Times New Roman"/>
-                <w:b/>
-                <w:bCs/>
-                <w:color w:val="000000"/>
-              </w:rPr>
-              <w:t>2</w:t>
-            </w:r>
-            <w:r>
-              <w:rPr>
-                <w:rFonts w:ascii="Times New Roman" w:eastAsia="Times New Roman" w:hAnsi="Times New Roman" w:cs="Times New Roman"/>
-                <w:color w:val="000000"/>
-              </w:rPr>
-              <w:t xml:space="preserve"> Customer should </w:t>
-            </w:r>
-            <w:r>
-              <w:rPr>
-                <w:rFonts w:ascii="Times New Roman" w:eastAsia="Times New Roman" w:hAnsi="Times New Roman" w:cs="Times New Roman"/>
-                <w:color w:val="000000"/>
-              </w:rPr>
-              <w:t>provide a valid payment information</w:t>
+            <w:vAlign w:val="bottom"/>
+          </w:tcPr>
+          <w:p>
+            <w:pPr>
+              <w:spacing w:after="0" w:line="240" w:lineRule="auto"/>
+              <w:rPr>
+                <w:rFonts w:ascii="Times New Roman" w:eastAsia="Times New Roman" w:hAnsi="Times New Roman" w:cs="Times New Roman"/>
+                <w:color w:val="000000"/>
+              </w:rPr>
+            </w:pPr>
+            <w:r>
+              <w:rPr>
+                <w:rFonts w:ascii="Times New Roman" w:eastAsia="Times New Roman" w:hAnsi="Times New Roman" w:cs="Times New Roman"/>
+                <w:b/>
+                <w:bCs/>
+                <w:color w:val="000000"/>
+              </w:rPr>
+              <w:t>Non-Functional Requirements</w:t>
+            </w:r>
+            <w:r>
+              <w:rPr>
+                <w:rFonts w:ascii="Times New Roman" w:eastAsia="Times New Roman" w:hAnsi="Times New Roman" w:cs="Times New Roman"/>
+                <w:color w:val="000000"/>
+              </w:rPr>
+              <w:t xml:space="preserve"> - NONE</w:t>
             </w:r>
           </w:p>
         </w:tc>
@@ -12242,6 +12609,7 @@
               <w:right w:val="single" w:sz="8" w:space="0" w:color="auto"/>
             </w:tcBorders>
             <w:shd w:val="clear" w:color="auto" w:fill="auto"/>
+            <w:hideMark/>
           </w:tcPr>
           <w:p>
             <w:pPr>
@@ -12254,6 +12622,15 @@
                 <w:color w:val="000000"/>
               </w:rPr>
             </w:pPr>
+            <w:r>
+              <w:rPr>
+                <w:rFonts w:ascii="Times New Roman" w:eastAsia="Times New Roman" w:hAnsi="Times New Roman" w:cs="Times New Roman"/>
+                <w:b/>
+                <w:bCs/>
+                <w:color w:val="000000"/>
+              </w:rPr>
+              <w:t>7</w:t>
+            </w:r>
           </w:p>
         </w:tc>
         <w:tc>
@@ -12264,18 +12641,30 @@
               <w:top w:val="single" w:sz="8" w:space="0" w:color="auto"/>
               <w:left w:val="nil"/>
               <w:bottom w:val="single" w:sz="8" w:space="0" w:color="auto"/>
-              <w:right w:val="single" w:sz="8" w:space="0" w:color="000000"/>
-            </w:tcBorders>
-            <w:shd w:val="clear" w:color="auto" w:fill="auto"/>
-          </w:tcPr>
-          <w:p>
-            <w:pPr>
-              <w:spacing w:after="0" w:line="240" w:lineRule="auto"/>
-              <w:rPr>
-                <w:rFonts w:ascii="Times New Roman" w:eastAsia="Times New Roman" w:hAnsi="Times New Roman" w:cs="Times New Roman"/>
-                <w:color w:val="000000"/>
-              </w:rPr>
-            </w:pPr>
+              <w:right w:val="single" w:sz="8" w:space="0" w:color="auto"/>
+            </w:tcBorders>
+            <w:shd w:val="clear" w:color="auto" w:fill="auto"/>
+            <w:hideMark/>
+          </w:tcPr>
+          <w:p>
+            <w:pPr>
+              <w:spacing w:after="0" w:line="240" w:lineRule="auto"/>
+              <w:rPr>
+                <w:rFonts w:ascii="Times New Roman" w:eastAsia="Times New Roman" w:hAnsi="Times New Roman" w:cs="Times New Roman"/>
+                <w:b/>
+                <w:bCs/>
+                <w:color w:val="000000"/>
+              </w:rPr>
+            </w:pPr>
+            <w:r>
+              <w:rPr>
+                <w:rFonts w:ascii="Times New Roman" w:eastAsia="Times New Roman" w:hAnsi="Times New Roman" w:cs="Times New Roman"/>
+                <w:b/>
+                <w:bCs/>
+                <w:color w:val="000000"/>
+              </w:rPr>
+              <w:t>Business Rules</w:t>
+            </w:r>
           </w:p>
         </w:tc>
       </w:tr>
@@ -12293,7 +12682,7 @@
               <w:right w:val="single" w:sz="8" w:space="0" w:color="auto"/>
             </w:tcBorders>
             <w:shd w:val="clear" w:color="auto" w:fill="auto"/>
-            <w:hideMark/>
+            <w:vAlign w:val="bottom"/>
           </w:tcPr>
           <w:p>
             <w:pPr>
@@ -12313,7 +12702,7 @@
                 <w:bCs/>
                 <w:color w:val="000000"/>
               </w:rPr>
-              <w:t>7</w:t>
+              <w:t>8</w:t>
             </w:r>
           </w:p>
         </w:tc>
@@ -12325,81 +12714,35 @@
               <w:top w:val="single" w:sz="8" w:space="0" w:color="auto"/>
               <w:left w:val="nil"/>
               <w:bottom w:val="single" w:sz="8" w:space="0" w:color="auto"/>
-              <w:right w:val="single" w:sz="8" w:space="0" w:color="auto"/>
-            </w:tcBorders>
-            <w:shd w:val="clear" w:color="auto" w:fill="auto"/>
-            <w:hideMark/>
-          </w:tcPr>
-          <w:p>
-            <w:pPr>
-              <w:spacing w:after="0" w:line="240" w:lineRule="auto"/>
-              <w:rPr>
-                <w:rFonts w:ascii="Times New Roman" w:eastAsia="Times New Roman" w:hAnsi="Times New Roman" w:cs="Times New Roman"/>
-                <w:b/>
-                <w:bCs/>
-                <w:color w:val="000000"/>
-              </w:rPr>
-            </w:pPr>
-            <w:r>
-              <w:rPr>
-                <w:rFonts w:ascii="Times New Roman" w:eastAsia="Times New Roman" w:hAnsi="Times New Roman" w:cs="Times New Roman"/>
-                <w:b/>
-                <w:bCs/>
-                <w:color w:val="000000"/>
-              </w:rPr>
-              <w:t>Business Rules</w:t>
-            </w:r>
-          </w:p>
-        </w:tc>
-      </w:tr>
-      <w:tr>
-        <w:trPr>
-          <w:trHeight w:val="288"/>
-        </w:trPr>
-        <w:tc>
-          <w:tcPr>
-            <w:tcW w:w="600" w:type="dxa"/>
-            <w:tcBorders>
-              <w:top w:val="nil"/>
-              <w:left w:val="single" w:sz="8" w:space="0" w:color="auto"/>
-              <w:bottom w:val="single" w:sz="8" w:space="0" w:color="auto"/>
-              <w:right w:val="single" w:sz="8" w:space="0" w:color="auto"/>
-            </w:tcBorders>
-            <w:shd w:val="clear" w:color="auto" w:fill="auto"/>
-          </w:tcPr>
-          <w:p>
-            <w:pPr>
-              <w:spacing w:after="0" w:line="240" w:lineRule="auto"/>
-              <w:jc w:val="center"/>
-              <w:rPr>
-                <w:rFonts w:ascii="Times New Roman" w:eastAsia="Times New Roman" w:hAnsi="Times New Roman" w:cs="Times New Roman"/>
-                <w:b/>
-                <w:bCs/>
-                <w:color w:val="000000"/>
-              </w:rPr>
-            </w:pPr>
-          </w:p>
-        </w:tc>
-        <w:tc>
-          <w:tcPr>
-            <w:tcW w:w="9240" w:type="dxa"/>
-            <w:gridSpan w:val="3"/>
-            <w:tcBorders>
-              <w:top w:val="single" w:sz="8" w:space="0" w:color="auto"/>
-              <w:left w:val="nil"/>
-              <w:bottom w:val="single" w:sz="8" w:space="0" w:color="auto"/>
               <w:right w:val="single" w:sz="8" w:space="0" w:color="000000"/>
             </w:tcBorders>
             <w:shd w:val="clear" w:color="auto" w:fill="auto"/>
-          </w:tcPr>
-          <w:p>
-            <w:pPr>
-              <w:spacing w:after="0" w:line="240" w:lineRule="auto"/>
-              <w:rPr>
-                <w:rFonts w:ascii="Times New Roman" w:eastAsia="Times New Roman" w:hAnsi="Times New Roman" w:cs="Times New Roman"/>
-                <w:color w:val="000000"/>
-              </w:rPr>
-            </w:pPr>
+            <w:vAlign w:val="bottom"/>
+          </w:tcPr>
+          <w:p>
+            <w:pPr>
+              <w:spacing w:after="0" w:line="240" w:lineRule="auto"/>
+              <w:rPr>
+                <w:rFonts w:ascii="Times New Roman" w:eastAsia="Times New Roman" w:hAnsi="Times New Roman" w:cs="Times New Roman"/>
+                <w:color w:val="000000"/>
+              </w:rPr>
+            </w:pPr>
+            <w:r>
+              <w:rPr>
+                <w:rFonts w:ascii="Times New Roman" w:eastAsia="Times New Roman" w:hAnsi="Times New Roman" w:cs="Times New Roman"/>
+                <w:b/>
+                <w:bCs/>
+                <w:color w:val="000000"/>
+              </w:rPr>
+              <w:t>Non-Functional Requirements</w:t>
+            </w:r>
+            <w:r>
+              <w:rPr>
+                <w:rFonts w:ascii="Times New Roman" w:eastAsia="Times New Roman" w:hAnsi="Times New Roman" w:cs="Times New Roman"/>
+                <w:color w:val="000000"/>
+              </w:rPr>
+              <w:t xml:space="preserve"> - NONE</w:t>
+            </w:r>
           </w:p>
         </w:tc>
       </w:tr>
@@ -13690,7 +14033,16 @@
                 <w:bCs/>
                 <w:color w:val="000000"/>
               </w:rPr>
-              <w:t>5.1</w:t>
+              <w:t>6</w:t>
+            </w:r>
+            <w:r>
+              <w:rPr>
+                <w:rFonts w:ascii="Times New Roman" w:eastAsia="Times New Roman" w:hAnsi="Times New Roman" w:cs="Times New Roman"/>
+                <w:b/>
+                <w:bCs/>
+                <w:color w:val="000000"/>
+              </w:rPr>
+              <w:t>.1</w:t>
             </w:r>
             <w:r>
               <w:rPr>
@@ -13853,7 +14205,16 @@
                 <w:bCs/>
                 <w:color w:val="000000"/>
               </w:rPr>
-              <w:t>6.1</w:t>
+              <w:t>7</w:t>
+            </w:r>
+            <w:r>
+              <w:rPr>
+                <w:rFonts w:ascii="Times New Roman" w:eastAsia="Times New Roman" w:hAnsi="Times New Roman" w:cs="Times New Roman"/>
+                <w:b/>
+                <w:bCs/>
+                <w:color w:val="000000"/>
+              </w:rPr>
+              <w:t>.1</w:t>
             </w:r>
             <w:r>
               <w:rPr>
@@ -13868,6 +14229,86 @@
                 <w:color w:val="000000"/>
               </w:rPr>
               <w:t>Payment information should be valid</w:t>
+            </w:r>
+          </w:p>
+        </w:tc>
+      </w:tr>
+      <w:tr>
+        <w:trPr>
+          <w:trHeight w:val="288"/>
+        </w:trPr>
+        <w:tc>
+          <w:tcPr>
+            <w:tcW w:w="600" w:type="dxa"/>
+            <w:tcBorders>
+              <w:top w:val="nil"/>
+              <w:left w:val="single" w:sz="8" w:space="0" w:color="auto"/>
+              <w:bottom w:val="single" w:sz="8" w:space="0" w:color="auto"/>
+              <w:right w:val="single" w:sz="8" w:space="0" w:color="auto"/>
+            </w:tcBorders>
+            <w:shd w:val="clear" w:color="auto" w:fill="auto"/>
+            <w:vAlign w:val="bottom"/>
+          </w:tcPr>
+          <w:p>
+            <w:pPr>
+              <w:spacing w:after="0" w:line="240" w:lineRule="auto"/>
+              <w:jc w:val="center"/>
+              <w:rPr>
+                <w:rFonts w:ascii="Times New Roman" w:eastAsia="Times New Roman" w:hAnsi="Times New Roman" w:cs="Times New Roman"/>
+                <w:b/>
+                <w:bCs/>
+                <w:color w:val="000000"/>
+              </w:rPr>
+            </w:pPr>
+            <w:r>
+              <w:rPr>
+                <w:rFonts w:ascii="Times New Roman" w:eastAsia="Times New Roman" w:hAnsi="Times New Roman" w:cs="Times New Roman"/>
+                <w:b/>
+                <w:bCs/>
+                <w:color w:val="000000"/>
+              </w:rPr>
+              <w:t>8</w:t>
+            </w:r>
+          </w:p>
+        </w:tc>
+        <w:tc>
+          <w:tcPr>
+            <w:tcW w:w="9240" w:type="dxa"/>
+            <w:gridSpan w:val="3"/>
+            <w:tcBorders>
+              <w:top w:val="single" w:sz="8" w:space="0" w:color="auto"/>
+              <w:left w:val="nil"/>
+              <w:bottom w:val="single" w:sz="8" w:space="0" w:color="auto"/>
+              <w:right w:val="single" w:sz="8" w:space="0" w:color="auto"/>
+            </w:tcBorders>
+            <w:shd w:val="clear" w:color="auto" w:fill="auto"/>
+            <w:vAlign w:val="bottom"/>
+          </w:tcPr>
+          <w:p>
+            <w:pPr>
+              <w:spacing w:after="0" w:line="240" w:lineRule="auto"/>
+              <w:rPr>
+                <w:rFonts w:ascii="Times New Roman" w:eastAsia="Times New Roman" w:hAnsi="Times New Roman" w:cs="Times New Roman"/>
+                <w:b/>
+                <w:bCs/>
+                <w:color w:val="000000"/>
+              </w:rPr>
+            </w:pPr>
+            <w:r>
+              <w:rPr>
+                <w:rFonts w:ascii="Times New Roman" w:eastAsia="Times New Roman" w:hAnsi="Times New Roman" w:cs="Times New Roman"/>
+                <w:b/>
+                <w:bCs/>
+                <w:color w:val="000000"/>
+              </w:rPr>
+              <w:t>Non-Functional Requirements</w:t>
+            </w:r>
+            <w:r>
+              <w:rPr>
+                <w:rFonts w:ascii="Times New Roman" w:eastAsia="Times New Roman" w:hAnsi="Times New Roman" w:cs="Times New Roman"/>
+                <w:color w:val="000000"/>
+              </w:rPr>
+              <w:t xml:space="preserve"> - NONE</w:t>
             </w:r>
           </w:p>
         </w:tc>
@@ -14040,6 +14481,13 @@
               </w:rPr>
               <w:t>Manage Booking</w:t>
             </w:r>
+            <w:r>
+              <w:rPr>
+                <w:rFonts w:ascii="Times New Roman" w:eastAsia="Times New Roman" w:hAnsi="Times New Roman" w:cs="Times New Roman"/>
+                <w:color w:val="000000"/>
+              </w:rPr>
+              <w:t xml:space="preserve"> – Update Booking</w:t>
+            </w:r>
           </w:p>
         </w:tc>
       </w:tr>
@@ -15372,23 +15820,87 @@
           </w:p>
         </w:tc>
       </w:tr>
+      <w:tr>
+        <w:trPr>
+          <w:trHeight w:val="288"/>
+        </w:trPr>
+        <w:tc>
+          <w:tcPr>
+            <w:tcW w:w="600" w:type="dxa"/>
+            <w:tcBorders>
+              <w:top w:val="nil"/>
+              <w:left w:val="single" w:sz="8" w:space="0" w:color="auto"/>
+              <w:bottom w:val="single" w:sz="8" w:space="0" w:color="auto"/>
+              <w:right w:val="single" w:sz="8" w:space="0" w:color="auto"/>
+            </w:tcBorders>
+            <w:shd w:val="clear" w:color="auto" w:fill="auto"/>
+            <w:vAlign w:val="bottom"/>
+          </w:tcPr>
+          <w:p>
+            <w:pPr>
+              <w:spacing w:after="0" w:line="240" w:lineRule="auto"/>
+              <w:jc w:val="center"/>
+              <w:rPr>
+                <w:rFonts w:ascii="Times New Roman" w:eastAsia="Times New Roman" w:hAnsi="Times New Roman" w:cs="Times New Roman"/>
+                <w:b/>
+                <w:bCs/>
+                <w:color w:val="000000"/>
+              </w:rPr>
+            </w:pPr>
+            <w:r>
+              <w:rPr>
+                <w:rFonts w:ascii="Times New Roman" w:eastAsia="Times New Roman" w:hAnsi="Times New Roman" w:cs="Times New Roman"/>
+                <w:b/>
+                <w:bCs/>
+                <w:color w:val="000000"/>
+              </w:rPr>
+              <w:t>8</w:t>
+            </w:r>
+          </w:p>
+        </w:tc>
+        <w:tc>
+          <w:tcPr>
+            <w:tcW w:w="9240" w:type="dxa"/>
+            <w:gridSpan w:val="3"/>
+            <w:tcBorders>
+              <w:top w:val="single" w:sz="8" w:space="0" w:color="auto"/>
+              <w:left w:val="nil"/>
+              <w:bottom w:val="single" w:sz="8" w:space="0" w:color="auto"/>
+              <w:right w:val="single" w:sz="8" w:space="0" w:color="auto"/>
+            </w:tcBorders>
+            <w:shd w:val="clear" w:color="auto" w:fill="auto"/>
+            <w:vAlign w:val="bottom"/>
+          </w:tcPr>
+          <w:p>
+            <w:pPr>
+              <w:spacing w:after="0" w:line="240" w:lineRule="auto"/>
+              <w:rPr>
+                <w:rFonts w:ascii="Times New Roman" w:eastAsia="Times New Roman" w:hAnsi="Times New Roman" w:cs="Times New Roman"/>
+                <w:b/>
+                <w:bCs/>
+                <w:color w:val="000000"/>
+              </w:rPr>
+            </w:pPr>
+            <w:r>
+              <w:rPr>
+                <w:rFonts w:ascii="Times New Roman" w:eastAsia="Times New Roman" w:hAnsi="Times New Roman" w:cs="Times New Roman"/>
+                <w:b/>
+                <w:bCs/>
+                <w:color w:val="000000"/>
+              </w:rPr>
+              <w:t>Non-Functional Requirements</w:t>
+            </w:r>
+            <w:r>
+              <w:rPr>
+                <w:rFonts w:ascii="Times New Roman" w:eastAsia="Times New Roman" w:hAnsi="Times New Roman" w:cs="Times New Roman"/>
+                <w:color w:val="000000"/>
+              </w:rPr>
+              <w:t xml:space="preserve"> - NONE</w:t>
+            </w:r>
+          </w:p>
+        </w:tc>
+      </w:tr>
     </w:tbl>
-    <w:p>
-      <w:pPr>
-        <w:rPr>
-          <w:rFonts w:ascii="Times New Roman" w:hAnsi="Times New Roman" w:cs="Times New Roman"/>
-          <w:b/>
-        </w:rPr>
-      </w:pPr>
-    </w:p>
-    <w:p>
-      <w:pPr>
-        <w:rPr>
-          <w:rFonts w:ascii="Times New Roman" w:hAnsi="Times New Roman" w:cs="Times New Roman"/>
-          <w:b/>
-        </w:rPr>
-      </w:pPr>
-    </w:p>
     <w:p>
       <w:pPr>
         <w:rPr>
@@ -16965,14 +17477,87 @@
                 <w:rFonts w:ascii="Times New Roman" w:eastAsia="Times New Roman" w:hAnsi="Times New Roman" w:cs="Times New Roman"/>
                 <w:color w:val="000000"/>
               </w:rPr>
-              <w:t xml:space="preserve">No </w:t>
-            </w:r>
-            <w:r>
-              <w:rPr>
-                <w:rFonts w:ascii="Times New Roman" w:eastAsia="Times New Roman" w:hAnsi="Times New Roman" w:cs="Times New Roman"/>
-                <w:color w:val="000000"/>
-              </w:rPr>
-              <w:t>cancellation if payment is already made</w:t>
+              <w:t>No cancellation if payment is already made</w:t>
+            </w:r>
+          </w:p>
+        </w:tc>
+      </w:tr>
+      <w:tr>
+        <w:trPr>
+          <w:trHeight w:val="288"/>
+        </w:trPr>
+        <w:tc>
+          <w:tcPr>
+            <w:tcW w:w="600" w:type="dxa"/>
+            <w:tcBorders>
+              <w:top w:val="nil"/>
+              <w:left w:val="single" w:sz="8" w:space="0" w:color="auto"/>
+              <w:bottom w:val="single" w:sz="8" w:space="0" w:color="auto"/>
+              <w:right w:val="single" w:sz="8" w:space="0" w:color="auto"/>
+            </w:tcBorders>
+            <w:shd w:val="clear" w:color="auto" w:fill="auto"/>
+            <w:vAlign w:val="bottom"/>
+          </w:tcPr>
+          <w:p>
+            <w:pPr>
+              <w:spacing w:after="0" w:line="240" w:lineRule="auto"/>
+              <w:jc w:val="center"/>
+              <w:rPr>
+                <w:rFonts w:ascii="Times New Roman" w:eastAsia="Times New Roman" w:hAnsi="Times New Roman" w:cs="Times New Roman"/>
+                <w:b/>
+                <w:bCs/>
+                <w:color w:val="000000"/>
+              </w:rPr>
+            </w:pPr>
+            <w:r>
+              <w:rPr>
+                <w:rFonts w:ascii="Times New Roman" w:eastAsia="Times New Roman" w:hAnsi="Times New Roman" w:cs="Times New Roman"/>
+                <w:b/>
+                <w:bCs/>
+                <w:color w:val="000000"/>
+              </w:rPr>
+              <w:t>8</w:t>
+            </w:r>
+          </w:p>
+        </w:tc>
+        <w:tc>
+          <w:tcPr>
+            <w:tcW w:w="9240" w:type="dxa"/>
+            <w:gridSpan w:val="3"/>
+            <w:tcBorders>
+              <w:top w:val="single" w:sz="8" w:space="0" w:color="auto"/>
+              <w:left w:val="nil"/>
+              <w:bottom w:val="single" w:sz="8" w:space="0" w:color="auto"/>
+              <w:right w:val="single" w:sz="8" w:space="0" w:color="auto"/>
+            </w:tcBorders>
+            <w:shd w:val="clear" w:color="auto" w:fill="auto"/>
+            <w:vAlign w:val="bottom"/>
+          </w:tcPr>
+          <w:p>
+            <w:pPr>
+              <w:spacing w:after="0" w:line="240" w:lineRule="auto"/>
+              <w:rPr>
+                <w:rFonts w:ascii="Times New Roman" w:eastAsia="Times New Roman" w:hAnsi="Times New Roman" w:cs="Times New Roman"/>
+                <w:b/>
+                <w:bCs/>
+                <w:color w:val="000000"/>
+              </w:rPr>
+            </w:pPr>
+            <w:r>
+              <w:rPr>
+                <w:rFonts w:ascii="Times New Roman" w:eastAsia="Times New Roman" w:hAnsi="Times New Roman" w:cs="Times New Roman"/>
+                <w:b/>
+                <w:bCs/>
+                <w:color w:val="000000"/>
+              </w:rPr>
+              <w:t>Non-Functional Requirements</w:t>
+            </w:r>
+            <w:r>
+              <w:rPr>
+                <w:rFonts w:ascii="Times New Roman" w:eastAsia="Times New Roman" w:hAnsi="Times New Roman" w:cs="Times New Roman"/>
+                <w:color w:val="000000"/>
+              </w:rPr>
+              <w:t xml:space="preserve"> - NONE</w:t>
             </w:r>
           </w:p>
         </w:tc>

</xml_diff>